<commit_message>
made changes for test
</commit_message>
<xml_diff>
--- a/Vergelijkingen_Opdracht_4.docx
+++ b/Vergelijkingen_Opdracht_4.docx
@@ -32,38 +32,29 @@
             <w:tcW w:w="1510" w:type="dxa"/>
           </w:tcPr>
           <w:p>
-            <w:proofErr w:type="spellStart"/>
-            <w:r>
-              <w:t>Tricentis</w:t>
-            </w:r>
-            <w:proofErr w:type="spellEnd"/>
-            <w:r>
-              <w:t xml:space="preserve"> Tosca</w:t>
-            </w:r>
-          </w:p>
-        </w:tc>
-        <w:tc>
-          <w:tcPr>
-            <w:tcW w:w="1510" w:type="dxa"/>
-          </w:tcPr>
-          <w:p>
-            <w:proofErr w:type="spellStart"/>
+            <w:r>
+              <w:t>Tricentis Tosca</w:t>
+            </w:r>
+          </w:p>
+        </w:tc>
+        <w:tc>
+          <w:tcPr>
+            <w:tcW w:w="1510" w:type="dxa"/>
+          </w:tcPr>
+          <w:p>
             <w:r>
               <w:t>Ranorex</w:t>
             </w:r>
-            <w:proofErr w:type="spellEnd"/>
-          </w:p>
-        </w:tc>
-        <w:tc>
-          <w:tcPr>
-            <w:tcW w:w="1510" w:type="dxa"/>
-          </w:tcPr>
-          <w:p>
-            <w:proofErr w:type="spellStart"/>
+          </w:p>
+        </w:tc>
+        <w:tc>
+          <w:tcPr>
+            <w:tcW w:w="1510" w:type="dxa"/>
+          </w:tcPr>
+          <w:p>
             <w:r>
               <w:t>Katalon</w:t>
             </w:r>
-            <w:proofErr w:type="spellEnd"/>
           </w:p>
         </w:tc>
         <w:tc>
@@ -82,15 +73,7 @@
           </w:tcPr>
           <w:p>
             <w:r>
-              <w:t xml:space="preserve">IBM </w:t>
-            </w:r>
-            <w:proofErr w:type="spellStart"/>
-            <w:r>
-              <w:t>Rational</w:t>
-            </w:r>
-            <w:proofErr w:type="spellEnd"/>
-            <w:r>
-              <w:t xml:space="preserve"> Tester</w:t>
+              <w:t>IBM Rational Tester</w:t>
             </w:r>
           </w:p>
         </w:tc>
@@ -140,13 +123,8 @@
               <w:t>Goed</w:t>
             </w:r>
             <w:r>
-              <w:t xml:space="preserve"> Youtube, makkelijk op google te vinden. Goed </w:t>
-            </w:r>
-            <w:proofErr w:type="spellStart"/>
-            <w:r>
-              <w:t>begrijpbaar</w:t>
-            </w:r>
-            <w:proofErr w:type="spellEnd"/>
+              <w:t xml:space="preserve"> Youtube, makkelijk op google te vinden. Goed begrijpbaar</w:t>
+            </w:r>
           </w:p>
         </w:tc>
         <w:tc>
@@ -167,15 +145,7 @@
               <w:t xml:space="preserve">. </w:t>
             </w:r>
             <w:r>
-              <w:t xml:space="preserve">Makkelijk vind en begrijpbare documentatie. Veel </w:t>
-            </w:r>
-            <w:proofErr w:type="spellStart"/>
-            <w:r>
-              <w:t>youtube</w:t>
-            </w:r>
-            <w:proofErr w:type="spellEnd"/>
-            <w:r>
-              <w:t xml:space="preserve"> filmpjes</w:t>
+              <w:t>Makkelijk vind en begrijpbare documentatie. Veel youtube filmpjes</w:t>
             </w:r>
           </w:p>
         </w:tc>
@@ -255,13 +225,8 @@
               <w:t>12</w:t>
             </w:r>
             <w:r>
-              <w:t xml:space="preserve"> web </w:t>
-            </w:r>
-            <w:proofErr w:type="spellStart"/>
-            <w:r>
-              <w:t>technologieen</w:t>
-            </w:r>
-            <w:proofErr w:type="spellEnd"/>
+              <w:t xml:space="preserve"> web technologieen</w:t>
+            </w:r>
           </w:p>
         </w:tc>
         <w:tc>
@@ -316,14 +281,12 @@
                 <w:lang w:val="en-US"/>
               </w:rPr>
             </w:pPr>
-            <w:proofErr w:type="spellStart"/>
             <w:r>
               <w:rPr>
                 <w:lang w:val="en-US"/>
               </w:rPr>
               <w:t>Simpel</w:t>
             </w:r>
-            <w:proofErr w:type="spellEnd"/>
           </w:p>
         </w:tc>
         <w:tc>
@@ -477,23 +440,19 @@
             <w:tcW w:w="1510" w:type="dxa"/>
           </w:tcPr>
           <w:p>
-            <w:proofErr w:type="spellStart"/>
             <w:r>
               <w:t>nvt</w:t>
             </w:r>
-            <w:proofErr w:type="spellEnd"/>
-          </w:p>
-        </w:tc>
-        <w:tc>
-          <w:tcPr>
-            <w:tcW w:w="1510" w:type="dxa"/>
-          </w:tcPr>
-          <w:p>
-            <w:proofErr w:type="spellStart"/>
+          </w:p>
+        </w:tc>
+        <w:tc>
+          <w:tcPr>
+            <w:tcW w:w="1510" w:type="dxa"/>
+          </w:tcPr>
+          <w:p>
             <w:r>
               <w:t>nvt</w:t>
             </w:r>
-            <w:proofErr w:type="spellEnd"/>
           </w:p>
         </w:tc>
         <w:tc>
@@ -511,11 +470,9 @@
             <w:tcW w:w="1511" w:type="dxa"/>
           </w:tcPr>
           <w:p>
-            <w:proofErr w:type="spellStart"/>
             <w:r>
               <w:t>nvt</w:t>
             </w:r>
-            <w:proofErr w:type="spellEnd"/>
           </w:p>
         </w:tc>
         <w:tc>
@@ -523,11 +480,9 @@
             <w:tcW w:w="1511" w:type="dxa"/>
           </w:tcPr>
           <w:p>
-            <w:proofErr w:type="spellStart"/>
             <w:r>
               <w:t>nvt</w:t>
             </w:r>
-            <w:proofErr w:type="spellEnd"/>
           </w:p>
         </w:tc>
       </w:tr>
@@ -548,15 +503,7 @@
           </w:tcPr>
           <w:p>
             <w:r>
-              <w:t xml:space="preserve">Goeie technologie, maar mag veel </w:t>
-            </w:r>
-            <w:proofErr w:type="spellStart"/>
-            <w:r>
-              <w:t>gebruiks</w:t>
-            </w:r>
-            <w:proofErr w:type="spellEnd"/>
-            <w:r>
-              <w:t xml:space="preserve"> vriendelijker</w:t>
+              <w:t>Goeie technologie, maar mag veel gebruiks vriendelijker</w:t>
             </w:r>
           </w:p>
         </w:tc>
@@ -592,15 +539,7 @@
               <w:t>Goeie te</w:t>
             </w:r>
             <w:r>
-              <w:t xml:space="preserve">chnologie, kan wat </w:t>
-            </w:r>
-            <w:proofErr w:type="spellStart"/>
-            <w:r>
-              <w:t>gebruiks</w:t>
-            </w:r>
-            <w:proofErr w:type="spellEnd"/>
-            <w:r>
-              <w:t xml:space="preserve"> vriendelijker</w:t>
+              <w:t>chnologie, kan wat gebruiks vriendelijker</w:t>
             </w:r>
           </w:p>
         </w:tc>
@@ -610,15 +549,7 @@
           </w:tcPr>
           <w:p>
             <w:r>
-              <w:t xml:space="preserve">Goeie </w:t>
-            </w:r>
-            <w:proofErr w:type="spellStart"/>
-            <w:r>
-              <w:t>techonolgie</w:t>
-            </w:r>
-            <w:proofErr w:type="spellEnd"/>
-            <w:r>
-              <w:t>, meer informatie zou prettig zijn</w:t>
+              <w:t>Goeie techonolgie, meer informatie zou prettig zijn</w:t>
             </w:r>
           </w:p>
         </w:tc>
@@ -626,13 +557,9 @@
     </w:tbl>
     <w:p/>
     <w:p>
-      <w:r>
-        <w:t>test</w:t>
-      </w:r>
       <w:bookmarkStart w:id="0" w:name="_GoBack"/>
       <w:bookmarkEnd w:id="0"/>
     </w:p>
-    <w:p/>
     <w:sectPr>
       <w:pgSz w:w="11906" w:h="16838"/>
       <w:pgMar w:top="1417" w:right="1417" w:bottom="1417" w:left="1417" w:header="708" w:footer="708" w:gutter="0"/>
@@ -1538,18 +1465,18 @@
 </file>
 
 <file path=customXml/item2.xml><?xml version="1.0" encoding="utf-8"?>
+<p:properties xmlns:p="http://schemas.microsoft.com/office/2006/metadata/properties" xmlns:xsi="http://www.w3.org/2001/XMLSchema-instance" xmlns:pc="http://schemas.microsoft.com/office/infopath/2007/PartnerControls">
+  <documentManagement/>
+</p:properties>
+</file>
+
+<file path=customXml/item3.xml><?xml version="1.0" encoding="utf-8"?>
 <?mso-contentType ?>
 <FormTemplates xmlns="http://schemas.microsoft.com/sharepoint/v3/contenttype/forms">
   <Display>DocumentLibraryForm</Display>
   <Edit>DocumentLibraryForm</Edit>
   <New>DocumentLibraryForm</New>
 </FormTemplates>
-</file>
-
-<file path=customXml/item3.xml><?xml version="1.0" encoding="utf-8"?>
-<p:properties xmlns:p="http://schemas.microsoft.com/office/2006/metadata/properties" xmlns:xsi="http://www.w3.org/2001/XMLSchema-instance" xmlns:pc="http://schemas.microsoft.com/office/infopath/2007/PartnerControls">
-  <documentManagement/>
-</p:properties>
 </file>
 
 <file path=customXml/itemProps1.xml><?xml version="1.0" encoding="utf-8"?>
@@ -1571,25 +1498,25 @@
 </file>
 
 <file path=customXml/itemProps2.xml><?xml version="1.0" encoding="utf-8"?>
+<ds:datastoreItem xmlns:ds="http://schemas.openxmlformats.org/officeDocument/2006/customXml" ds:itemID="{3F5FABD7-9C18-499F-B907-544D02A6F6AB}">
+  <ds:schemaRefs>
+    <ds:schemaRef ds:uri="http://purl.org/dc/terms/"/>
+    <ds:schemaRef ds:uri="http://schemas.openxmlformats.org/package/2006/metadata/core-properties"/>
+    <ds:schemaRef ds:uri="http://purl.org/dc/dcmitype/"/>
+    <ds:schemaRef ds:uri="http://schemas.microsoft.com/office/2006/documentManagement/types"/>
+    <ds:schemaRef ds:uri="http://purl.org/dc/elements/1.1/"/>
+    <ds:schemaRef ds:uri="http://schemas.microsoft.com/office/2006/metadata/properties"/>
+    <ds:schemaRef ds:uri="http://schemas.microsoft.com/office/infopath/2007/PartnerControls"/>
+    <ds:schemaRef ds:uri="1f099808-1150-4bda-9696-1d103eaaaef4"/>
+    <ds:schemaRef ds:uri="http://www.w3.org/XML/1998/namespace"/>
+  </ds:schemaRefs>
+</ds:datastoreItem>
+</file>
+
+<file path=customXml/itemProps3.xml><?xml version="1.0" encoding="utf-8"?>
 <ds:datastoreItem xmlns:ds="http://schemas.openxmlformats.org/officeDocument/2006/customXml" ds:itemID="{7F3CDC07-0314-40A6-8777-66179DF7E910}">
   <ds:schemaRefs>
     <ds:schemaRef ds:uri="http://schemas.microsoft.com/sharepoint/v3/contenttype/forms"/>
   </ds:schemaRefs>
 </ds:datastoreItem>
-</file>
-
-<file path=customXml/itemProps3.xml><?xml version="1.0" encoding="utf-8"?>
-<ds:datastoreItem xmlns:ds="http://schemas.openxmlformats.org/officeDocument/2006/customXml" ds:itemID="{3F5FABD7-9C18-499F-B907-544D02A6F6AB}">
-  <ds:schemaRefs>
-    <ds:schemaRef ds:uri="http://purl.org/dc/elements/1.1/"/>
-    <ds:schemaRef ds:uri="http://schemas.microsoft.com/office/2006/metadata/properties"/>
-    <ds:schemaRef ds:uri="http://schemas.microsoft.com/office/2006/documentManagement/types"/>
-    <ds:schemaRef ds:uri="http://purl.org/dc/terms/"/>
-    <ds:schemaRef ds:uri="http://schemas.openxmlformats.org/package/2006/metadata/core-properties"/>
-    <ds:schemaRef ds:uri="http://purl.org/dc/dcmitype/"/>
-    <ds:schemaRef ds:uri="http://schemas.microsoft.com/office/infopath/2007/PartnerControls"/>
-    <ds:schemaRef ds:uri="1f099808-1150-4bda-9696-1d103eaaaef4"/>
-    <ds:schemaRef ds:uri="http://www.w3.org/XML/1998/namespace"/>
-  </ds:schemaRefs>
-</ds:datastoreItem>
 </file>
</xml_diff>